<commit_message>
the last of us
</commit_message>
<xml_diff>
--- a/BaoCao.docx
+++ b/BaoCao.docx
@@ -20376,17 +20376,7 @@
           <w:szCs w:val="24"/>
         </w:rPr>
         <w:tab/>
-        <w:t xml:space="preserve">Đề tài: </w:t>
-      </w:r>
-      <w:r>
-        <w:rPr>
-          <w:rFonts w:eastAsia="Calibri" w:cs="Times New Roman"/>
-          <w:b/>
-          <w:color w:val="000000"/>
-          <w:sz w:val="28"/>
-          <w:szCs w:val="24"/>
-        </w:rPr>
-        <w:t>Xây dựng ứng dụng quản lý thư viện</w:t>
+        <w:t>Đề tài: Xây dựng ứng dụng quản lý thư viện</w:t>
       </w:r>
     </w:p>
     <w:p>
@@ -31324,8 +31314,8 @@
           <w:color w:val="000000" w:themeColor="text1"/>
         </w:rPr>
         <w:drawing>
-          <wp:inline distT="0" distB="0" distL="0" distR="0" wp14:anchorId="4ACFC37F" wp14:editId="386FDAFD">
-            <wp:extent cx="4312884" cy="2520000"/>
+          <wp:inline distT="0" distB="0" distL="0" distR="0" wp14:anchorId="4ACFC37F" wp14:editId="19B43177">
+            <wp:extent cx="4309090" cy="2520000"/>
             <wp:effectExtent l="0" t="0" r="0" b="0"/>
             <wp:docPr id="15" name="Picture 15"/>
             <wp:cNvGraphicFramePr>
@@ -31335,11 +31325,17 @@
               <a:graphicData uri="http://schemas.openxmlformats.org/drawingml/2006/picture">
                 <pic:pic xmlns:pic="http://schemas.openxmlformats.org/drawingml/2006/picture">
                   <pic:nvPicPr>
-                    <pic:cNvPr id="1" name=""/>
+                    <pic:cNvPr id="15" name="Picture 15"/>
                     <pic:cNvPicPr/>
                   </pic:nvPicPr>
                   <pic:blipFill>
-                    <a:blip r:embed="rId25"/>
+                    <a:blip r:embed="rId25" cstate="print">
+                      <a:extLst>
+                        <a:ext uri="{28A0092B-C50C-407E-A947-70E740481C1C}">
+                          <a14:useLocalDpi xmlns:a14="http://schemas.microsoft.com/office/drawing/2010/main" val="0"/>
+                        </a:ext>
+                      </a:extLst>
+                    </a:blip>
                     <a:stretch>
                       <a:fillRect/>
                     </a:stretch>
@@ -31347,7 +31343,7 @@
                   <pic:spPr>
                     <a:xfrm>
                       <a:off x="0" y="0"/>
-                      <a:ext cx="4312884" cy="2520000"/>
+                      <a:ext cx="4309090" cy="2520000"/>
                     </a:xfrm>
                     <a:prstGeom prst="rect">
                       <a:avLst/>
@@ -32181,9 +32177,9 @@
           <w:color w:val="000000" w:themeColor="text1"/>
         </w:rPr>
         <w:drawing>
-          <wp:inline distT="0" distB="0" distL="0" distR="0" wp14:anchorId="47685FC4" wp14:editId="3C15560A">
-            <wp:extent cx="4293275" cy="2520000"/>
-            <wp:effectExtent l="0" t="0" r="0" b="0"/>
+          <wp:inline distT="0" distB="0" distL="0" distR="0" wp14:anchorId="47685FC4" wp14:editId="53B3AD59">
+            <wp:extent cx="4293275" cy="2512253"/>
+            <wp:effectExtent l="0" t="0" r="0" b="2540"/>
             <wp:docPr id="17" name="Picture 17"/>
             <wp:cNvGraphicFramePr>
               <a:graphicFrameLocks xmlns:a="http://schemas.openxmlformats.org/drawingml/2006/main" noChangeAspect="1"/>
@@ -32192,11 +32188,17 @@
               <a:graphicData uri="http://schemas.openxmlformats.org/drawingml/2006/picture">
                 <pic:pic xmlns:pic="http://schemas.openxmlformats.org/drawingml/2006/picture">
                   <pic:nvPicPr>
-                    <pic:cNvPr id="1" name=""/>
+                    <pic:cNvPr id="17" name="Picture 17"/>
                     <pic:cNvPicPr/>
                   </pic:nvPicPr>
                   <pic:blipFill>
-                    <a:blip r:embed="rId27"/>
+                    <a:blip r:embed="rId27" cstate="print">
+                      <a:extLst>
+                        <a:ext uri="{28A0092B-C50C-407E-A947-70E740481C1C}">
+                          <a14:useLocalDpi xmlns:a14="http://schemas.microsoft.com/office/drawing/2010/main" val="0"/>
+                        </a:ext>
+                      </a:extLst>
+                    </a:blip>
                     <a:stretch>
                       <a:fillRect/>
                     </a:stretch>
@@ -32204,7 +32206,7 @@
                   <pic:spPr>
                     <a:xfrm>
                       <a:off x="0" y="0"/>
-                      <a:ext cx="4293275" cy="2520000"/>
+                      <a:ext cx="4293275" cy="2512253"/>
                     </a:xfrm>
                     <a:prstGeom prst="rect">
                       <a:avLst/>
@@ -32308,9 +32310,9 @@
           <w:color w:val="000000" w:themeColor="text1"/>
         </w:rPr>
         <w:drawing>
-          <wp:inline distT="0" distB="0" distL="0" distR="0" wp14:anchorId="49B7FFCB" wp14:editId="78BE20B9">
-            <wp:extent cx="4312884" cy="2520000"/>
-            <wp:effectExtent l="0" t="0" r="0" b="0"/>
+          <wp:inline distT="0" distB="0" distL="0" distR="0" wp14:anchorId="49B7FFCB" wp14:editId="79B73219">
+            <wp:extent cx="4302881" cy="2520000"/>
+            <wp:effectExtent l="0" t="0" r="2540" b="0"/>
             <wp:docPr id="16" name="Picture 16"/>
             <wp:cNvGraphicFramePr>
               <a:graphicFrameLocks xmlns:a="http://schemas.openxmlformats.org/drawingml/2006/main" noChangeAspect="1"/>
@@ -32319,11 +32321,17 @@
               <a:graphicData uri="http://schemas.openxmlformats.org/drawingml/2006/picture">
                 <pic:pic xmlns:pic="http://schemas.openxmlformats.org/drawingml/2006/picture">
                   <pic:nvPicPr>
-                    <pic:cNvPr id="1" name=""/>
+                    <pic:cNvPr id="16" name="Picture 16"/>
                     <pic:cNvPicPr/>
                   </pic:nvPicPr>
                   <pic:blipFill>
-                    <a:blip r:embed="rId28"/>
+                    <a:blip r:embed="rId28" cstate="print">
+                      <a:extLst>
+                        <a:ext uri="{28A0092B-C50C-407E-A947-70E740481C1C}">
+                          <a14:useLocalDpi xmlns:a14="http://schemas.microsoft.com/office/drawing/2010/main" val="0"/>
+                        </a:ext>
+                      </a:extLst>
+                    </a:blip>
                     <a:stretch>
                       <a:fillRect/>
                     </a:stretch>
@@ -32331,7 +32339,7 @@
                   <pic:spPr>
                     <a:xfrm>
                       <a:off x="0" y="0"/>
-                      <a:ext cx="4312884" cy="2520000"/>
+                      <a:ext cx="4302881" cy="2520000"/>
                     </a:xfrm>
                     <a:prstGeom prst="rect">
                       <a:avLst/>
@@ -32699,9 +32707,9 @@
           <w:color w:val="000000" w:themeColor="text1"/>
         </w:rPr>
         <w:drawing>
-          <wp:inline distT="0" distB="0" distL="0" distR="0" wp14:anchorId="770EA1C4" wp14:editId="456A0D25">
-            <wp:extent cx="4312106" cy="2520000"/>
-            <wp:effectExtent l="0" t="0" r="0" b="0"/>
+          <wp:inline distT="0" distB="0" distL="0" distR="0" wp14:anchorId="770EA1C4" wp14:editId="380B37E9">
+            <wp:extent cx="4296690" cy="2520000"/>
+            <wp:effectExtent l="0" t="0" r="8890" b="0"/>
             <wp:docPr id="18" name="Picture 18"/>
             <wp:cNvGraphicFramePr>
               <a:graphicFrameLocks xmlns:a="http://schemas.openxmlformats.org/drawingml/2006/main" noChangeAspect="1"/>
@@ -32710,11 +32718,17 @@
               <a:graphicData uri="http://schemas.openxmlformats.org/drawingml/2006/picture">
                 <pic:pic xmlns:pic="http://schemas.openxmlformats.org/drawingml/2006/picture">
                   <pic:nvPicPr>
-                    <pic:cNvPr id="1" name=""/>
+                    <pic:cNvPr id="18" name="Picture 18"/>
                     <pic:cNvPicPr/>
                   </pic:nvPicPr>
                   <pic:blipFill>
-                    <a:blip r:embed="rId29"/>
+                    <a:blip r:embed="rId29" cstate="print">
+                      <a:extLst>
+                        <a:ext uri="{28A0092B-C50C-407E-A947-70E740481C1C}">
+                          <a14:useLocalDpi xmlns:a14="http://schemas.microsoft.com/office/drawing/2010/main" val="0"/>
+                        </a:ext>
+                      </a:extLst>
+                    </a:blip>
                     <a:stretch>
                       <a:fillRect/>
                     </a:stretch>
@@ -32722,7 +32736,7 @@
                   <pic:spPr>
                     <a:xfrm>
                       <a:off x="0" y="0"/>
-                      <a:ext cx="4312106" cy="2520000"/>
+                      <a:ext cx="4296690" cy="2520000"/>
                     </a:xfrm>
                     <a:prstGeom prst="rect">
                       <a:avLst/>
@@ -32915,9 +32929,9 @@
           <w:color w:val="000000" w:themeColor="text1"/>
         </w:rPr>
         <w:drawing>
-          <wp:inline distT="0" distB="0" distL="0" distR="0" wp14:anchorId="1038769A" wp14:editId="416278D7">
-            <wp:extent cx="4317635" cy="2520000"/>
-            <wp:effectExtent l="0" t="0" r="6985" b="0"/>
+          <wp:inline distT="0" distB="0" distL="0" distR="0" wp14:anchorId="1038769A" wp14:editId="2F6FB022">
+            <wp:extent cx="4289438" cy="2520000"/>
+            <wp:effectExtent l="0" t="0" r="0" b="0"/>
             <wp:docPr id="19" name="Picture 19"/>
             <wp:cNvGraphicFramePr>
               <a:graphicFrameLocks xmlns:a="http://schemas.openxmlformats.org/drawingml/2006/main" noChangeAspect="1"/>
@@ -32926,11 +32940,17 @@
               <a:graphicData uri="http://schemas.openxmlformats.org/drawingml/2006/picture">
                 <pic:pic xmlns:pic="http://schemas.openxmlformats.org/drawingml/2006/picture">
                   <pic:nvPicPr>
-                    <pic:cNvPr id="1" name=""/>
+                    <pic:cNvPr id="19" name="Picture 19"/>
                     <pic:cNvPicPr/>
                   </pic:nvPicPr>
                   <pic:blipFill>
-                    <a:blip r:embed="rId30"/>
+                    <a:blip r:embed="rId30" cstate="print">
+                      <a:extLst>
+                        <a:ext uri="{28A0092B-C50C-407E-A947-70E740481C1C}">
+                          <a14:useLocalDpi xmlns:a14="http://schemas.microsoft.com/office/drawing/2010/main" val="0"/>
+                        </a:ext>
+                      </a:extLst>
+                    </a:blip>
                     <a:stretch>
                       <a:fillRect/>
                     </a:stretch>
@@ -32938,7 +32958,7 @@
                   <pic:spPr>
                     <a:xfrm>
                       <a:off x="0" y="0"/>
-                      <a:ext cx="4317635" cy="2520000"/>
+                      <a:ext cx="4289438" cy="2520000"/>
                     </a:xfrm>
                     <a:prstGeom prst="rect">
                       <a:avLst/>
@@ -33040,8 +33060,8 @@
           <w:color w:val="000000" w:themeColor="text1"/>
         </w:rPr>
         <w:drawing>
-          <wp:inline distT="0" distB="0" distL="0" distR="0" wp14:anchorId="09F75208" wp14:editId="4E8F4DFB">
-            <wp:extent cx="4308955" cy="2520000"/>
+          <wp:inline distT="0" distB="0" distL="0" distR="0" wp14:anchorId="09F75208" wp14:editId="1A189229">
+            <wp:extent cx="4308955" cy="2514770"/>
             <wp:effectExtent l="0" t="0" r="0" b="0"/>
             <wp:docPr id="20" name="Picture 20"/>
             <wp:cNvGraphicFramePr>
@@ -33051,11 +33071,17 @@
               <a:graphicData uri="http://schemas.openxmlformats.org/drawingml/2006/picture">
                 <pic:pic xmlns:pic="http://schemas.openxmlformats.org/drawingml/2006/picture">
                   <pic:nvPicPr>
-                    <pic:cNvPr id="1" name=""/>
+                    <pic:cNvPr id="20" name="Picture 20"/>
                     <pic:cNvPicPr/>
                   </pic:nvPicPr>
                   <pic:blipFill>
-                    <a:blip r:embed="rId31"/>
+                    <a:blip r:embed="rId31" cstate="print">
+                      <a:extLst>
+                        <a:ext uri="{28A0092B-C50C-407E-A947-70E740481C1C}">
+                          <a14:useLocalDpi xmlns:a14="http://schemas.microsoft.com/office/drawing/2010/main" val="0"/>
+                        </a:ext>
+                      </a:extLst>
+                    </a:blip>
                     <a:stretch>
                       <a:fillRect/>
                     </a:stretch>
@@ -33063,7 +33089,7 @@
                   <pic:spPr>
                     <a:xfrm>
                       <a:off x="0" y="0"/>
-                      <a:ext cx="4308955" cy="2520000"/>
+                      <a:ext cx="4308955" cy="2514770"/>
                     </a:xfrm>
                     <a:prstGeom prst="rect">
                       <a:avLst/>
@@ -33284,8 +33310,8 @@
           <w:color w:val="000000" w:themeColor="text1"/>
         </w:rPr>
         <w:drawing>
-          <wp:inline distT="0" distB="0" distL="0" distR="0" wp14:anchorId="04DE05BF" wp14:editId="63160712">
-            <wp:extent cx="4301099" cy="2520000"/>
+          <wp:inline distT="0" distB="0" distL="0" distR="0" wp14:anchorId="04DE05BF" wp14:editId="5084B53A">
+            <wp:extent cx="4301099" cy="2518071"/>
             <wp:effectExtent l="0" t="0" r="4445" b="0"/>
             <wp:docPr id="21" name="Picture 21"/>
             <wp:cNvGraphicFramePr>
@@ -33295,11 +33321,17 @@
               <a:graphicData uri="http://schemas.openxmlformats.org/drawingml/2006/picture">
                 <pic:pic xmlns:pic="http://schemas.openxmlformats.org/drawingml/2006/picture">
                   <pic:nvPicPr>
-                    <pic:cNvPr id="1" name=""/>
+                    <pic:cNvPr id="21" name="Picture 21"/>
                     <pic:cNvPicPr/>
                   </pic:nvPicPr>
                   <pic:blipFill>
-                    <a:blip r:embed="rId32"/>
+                    <a:blip r:embed="rId32" cstate="print">
+                      <a:extLst>
+                        <a:ext uri="{28A0092B-C50C-407E-A947-70E740481C1C}">
+                          <a14:useLocalDpi xmlns:a14="http://schemas.microsoft.com/office/drawing/2010/main" val="0"/>
+                        </a:ext>
+                      </a:extLst>
+                    </a:blip>
                     <a:stretch>
                       <a:fillRect/>
                     </a:stretch>
@@ -33307,7 +33339,7 @@
                   <pic:spPr>
                     <a:xfrm>
                       <a:off x="0" y="0"/>
-                      <a:ext cx="4301099" cy="2520000"/>
+                      <a:ext cx="4301099" cy="2518071"/>
                     </a:xfrm>
                     <a:prstGeom prst="rect">
                       <a:avLst/>
@@ -33402,9 +33434,9 @@
           <w:color w:val="000000" w:themeColor="text1"/>
         </w:rPr>
         <w:drawing>
-          <wp:inline distT="0" distB="0" distL="0" distR="0" wp14:anchorId="0F0BBC22" wp14:editId="6C9E16F7">
-            <wp:extent cx="4297965" cy="2520000"/>
-            <wp:effectExtent l="0" t="0" r="7620" b="0"/>
+          <wp:inline distT="0" distB="0" distL="0" distR="0" wp14:anchorId="0F0BBC22" wp14:editId="16A7CEA5">
+            <wp:extent cx="4294138" cy="2520000"/>
+            <wp:effectExtent l="0" t="0" r="0" b="0"/>
             <wp:docPr id="22" name="Picture 22"/>
             <wp:cNvGraphicFramePr>
               <a:graphicFrameLocks xmlns:a="http://schemas.openxmlformats.org/drawingml/2006/main" noChangeAspect="1"/>
@@ -33413,11 +33445,17 @@
               <a:graphicData uri="http://schemas.openxmlformats.org/drawingml/2006/picture">
                 <pic:pic xmlns:pic="http://schemas.openxmlformats.org/drawingml/2006/picture">
                   <pic:nvPicPr>
-                    <pic:cNvPr id="1" name=""/>
+                    <pic:cNvPr id="22" name="Picture 22"/>
                     <pic:cNvPicPr/>
                   </pic:nvPicPr>
                   <pic:blipFill>
-                    <a:blip r:embed="rId33"/>
+                    <a:blip r:embed="rId33" cstate="print">
+                      <a:extLst>
+                        <a:ext uri="{28A0092B-C50C-407E-A947-70E740481C1C}">
+                          <a14:useLocalDpi xmlns:a14="http://schemas.microsoft.com/office/drawing/2010/main" val="0"/>
+                        </a:ext>
+                      </a:extLst>
+                    </a:blip>
                     <a:stretch>
                       <a:fillRect/>
                     </a:stretch>
@@ -33425,7 +33463,7 @@
                   <pic:spPr>
                     <a:xfrm>
                       <a:off x="0" y="0"/>
-                      <a:ext cx="4297965" cy="2520000"/>
+                      <a:ext cx="4294138" cy="2520000"/>
                     </a:xfrm>
                     <a:prstGeom prst="rect">
                       <a:avLst/>
@@ -33521,8 +33559,8 @@
           <w:color w:val="000000" w:themeColor="text1"/>
         </w:rPr>
         <w:drawing>
-          <wp:inline distT="0" distB="0" distL="0" distR="0" wp14:anchorId="4EED13B2" wp14:editId="3B1A3612">
-            <wp:extent cx="4306584" cy="2520000"/>
+          <wp:inline distT="0" distB="0" distL="0" distR="0" wp14:anchorId="4EED13B2" wp14:editId="65513DAA">
+            <wp:extent cx="4306584" cy="2517639"/>
             <wp:effectExtent l="0" t="0" r="0" b="0"/>
             <wp:docPr id="23" name="Picture 23"/>
             <wp:cNvGraphicFramePr>
@@ -33532,11 +33570,17 @@
               <a:graphicData uri="http://schemas.openxmlformats.org/drawingml/2006/picture">
                 <pic:pic xmlns:pic="http://schemas.openxmlformats.org/drawingml/2006/picture">
                   <pic:nvPicPr>
-                    <pic:cNvPr id="1" name=""/>
+                    <pic:cNvPr id="23" name="Picture 23"/>
                     <pic:cNvPicPr/>
                   </pic:nvPicPr>
                   <pic:blipFill>
-                    <a:blip r:embed="rId34"/>
+                    <a:blip r:embed="rId34" cstate="print">
+                      <a:extLst>
+                        <a:ext uri="{28A0092B-C50C-407E-A947-70E740481C1C}">
+                          <a14:useLocalDpi xmlns:a14="http://schemas.microsoft.com/office/drawing/2010/main" val="0"/>
+                        </a:ext>
+                      </a:extLst>
+                    </a:blip>
                     <a:stretch>
                       <a:fillRect/>
                     </a:stretch>
@@ -33544,7 +33588,7 @@
                   <pic:spPr>
                     <a:xfrm>
                       <a:off x="0" y="0"/>
-                      <a:ext cx="4306584" cy="2520000"/>
+                      <a:ext cx="4306584" cy="2517639"/>
                     </a:xfrm>
                     <a:prstGeom prst="rect">
                       <a:avLst/>

</xml_diff>